<commit_message>
Fixed Rules with 2017 rules
Casey, the rules that you updated was a document that said 2017 but
when you view it, it was the old 2016 rule set.
</commit_message>
<xml_diff>
--- a/assets/2017_Rules_of_the_Tournament2.docx
+++ b/assets/2017_Rules_of_the_Tournament2.docx
@@ -38,7 +38,7 @@
           <w:sz w:val="48"/>
           <w:szCs w:val="48"/>
         </w:rPr>
-        <w:t xml:space="preserve"> 2016</w:t>
+        <w:t xml:space="preserve"> 2017</w:t>
       </w:r>
     </w:p>
     <w:p>
@@ -109,7 +109,16 @@
           <w:sz w:val="22"/>
           <w:szCs w:val="21"/>
         </w:rPr>
-        <w:t>February 13</w:t>
+        <w:t>February 1</w:t>
+      </w:r>
+      <w:r>
+        <w:rPr>
+          <w:rFonts w:ascii="Calibri" w:hAnsi="Calibri" w:cs="Arial"/>
+          <w:color w:val="000000" w:themeColor="text1"/>
+          <w:sz w:val="22"/>
+          <w:szCs w:val="21"/>
+        </w:rPr>
+        <w:t>1</w:t>
       </w:r>
       <w:r>
         <w:rPr>
@@ -127,7 +136,7 @@
           <w:sz w:val="22"/>
           <w:szCs w:val="21"/>
         </w:rPr>
-        <w:t>6</w:t>
+        <w:t>7</w:t>
       </w:r>
       <w:r>
         <w:rPr>
@@ -246,7 +255,25 @@
           <w:sz w:val="22"/>
           <w:szCs w:val="21"/>
         </w:rPr>
-        <w:t xml:space="preserve">nsored by University Recreation, </w:t>
+        <w:t xml:space="preserve">nsored by </w:t>
+      </w:r>
+      <w:r>
+        <w:rPr>
+          <w:rFonts w:ascii="Calibri" w:hAnsi="Calibri"/>
+          <w:color w:val="000000" w:themeColor="text1"/>
+          <w:sz w:val="22"/>
+          <w:szCs w:val="21"/>
+        </w:rPr>
+        <w:t xml:space="preserve">UWEC </w:t>
+      </w:r>
+      <w:r>
+        <w:rPr>
+          <w:rFonts w:ascii="Calibri" w:hAnsi="Calibri"/>
+          <w:color w:val="000000" w:themeColor="text1"/>
+          <w:sz w:val="22"/>
+          <w:szCs w:val="21"/>
+        </w:rPr>
+        <w:t xml:space="preserve">Recreation, </w:t>
       </w:r>
       <w:r>
         <w:rPr>
@@ -300,7 +327,16 @@
           <w:sz w:val="22"/>
           <w:szCs w:val="21"/>
         </w:rPr>
-        <w:t xml:space="preserve"> and Gordy’s </w:t>
+        <w:t xml:space="preserve">, </w:t>
+      </w:r>
+      <w:r>
+        <w:rPr>
+          <w:rFonts w:ascii="Calibri" w:hAnsi="Calibri"/>
+          <w:color w:val="000000" w:themeColor="text1"/>
+          <w:sz w:val="22"/>
+          <w:szCs w:val="21"/>
+        </w:rPr>
+        <w:t xml:space="preserve">Gordy’s </w:t>
       </w:r>
       <w:r>
         <w:rPr>
@@ -318,6 +354,15 @@
           <w:sz w:val="22"/>
           <w:szCs w:val="21"/>
         </w:rPr>
+        <w:t xml:space="preserve"> and Subway</w:t>
+      </w:r>
+      <w:r>
+        <w:rPr>
+          <w:rFonts w:ascii="Calibri" w:hAnsi="Calibri"/>
+          <w:color w:val="000000" w:themeColor="text1"/>
+          <w:sz w:val="22"/>
+          <w:szCs w:val="21"/>
+        </w:rPr>
         <w:t>. </w:t>
       </w:r>
       <w:r>
@@ -373,16 +418,16 @@
           <w:sz w:val="22"/>
           <w:szCs w:val="21"/>
         </w:rPr>
-        <w:t>Blugold</w:t>
-      </w:r>
-      <w:r>
-        <w:rPr>
-          <w:rFonts w:ascii="Calibri" w:hAnsi="Calibri"/>
-          <w:color w:val="000000" w:themeColor="text1"/>
-          <w:sz w:val="22"/>
-          <w:szCs w:val="21"/>
-        </w:rPr>
-        <w:t xml:space="preserve"> Recreation at 715-836-3377.  </w:t>
+        <w:t xml:space="preserve">UWEC </w:t>
+      </w:r>
+      <w:r>
+        <w:rPr>
+          <w:rFonts w:ascii="Calibri" w:hAnsi="Calibri"/>
+          <w:color w:val="000000" w:themeColor="text1"/>
+          <w:sz w:val="22"/>
+          <w:szCs w:val="21"/>
+        </w:rPr>
+        <w:t xml:space="preserve">Recreation at 715-836-3377.  </w:t>
       </w:r>
     </w:p>
     <w:p>
@@ -592,7 +637,27 @@
           <w:sz w:val="21"/>
           <w:szCs w:val="21"/>
         </w:rPr>
-        <w:t xml:space="preserve">alleye, bass, </w:t>
+        <w:t xml:space="preserve">alleye, </w:t>
+      </w:r>
+      <w:r>
+        <w:rPr>
+          <w:rFonts w:ascii="Calibri" w:hAnsi="Calibri"/>
+          <w:color w:val="000000" w:themeColor="text1"/>
+          <w:sz w:val="21"/>
+          <w:szCs w:val="21"/>
+        </w:rPr>
+        <w:t>bass,</w:t>
+      </w:r>
+      <w:bookmarkStart w:id="0" w:name="_GoBack"/>
+      <w:bookmarkEnd w:id="0"/>
+      <w:r>
+        <w:rPr>
+          <w:rFonts w:ascii="Calibri" w:hAnsi="Calibri"/>
+          <w:color w:val="000000" w:themeColor="text1"/>
+          <w:sz w:val="21"/>
+          <w:szCs w:val="21"/>
+        </w:rPr>
+        <w:t xml:space="preserve"> </w:t>
       </w:r>
       <w:r>
         <w:rPr>
@@ -790,7 +855,25 @@
           <w:sz w:val="21"/>
           <w:szCs w:val="21"/>
         </w:rPr>
-        <w:t xml:space="preserve">entry fee for the contest, however to be eligible for prizes you must have a </w:t>
+        <w:t>entry fee for the contest, however to be eligible for</w:t>
+      </w:r>
+      <w:r>
+        <w:rPr>
+          <w:rFonts w:ascii="Calibri" w:hAnsi="Calibri"/>
+          <w:color w:val="000000" w:themeColor="text1"/>
+          <w:sz w:val="21"/>
+          <w:szCs w:val="21"/>
+        </w:rPr>
+        <w:t xml:space="preserve"> Fish </w:t>
+      </w:r>
+      <w:r>
+        <w:rPr>
+          <w:rFonts w:ascii="Calibri" w:hAnsi="Calibri"/>
+          <w:color w:val="000000" w:themeColor="text1"/>
+          <w:sz w:val="21"/>
+          <w:szCs w:val="21"/>
+        </w:rPr>
+        <w:t xml:space="preserve">prizes you must have a </w:t>
       </w:r>
       <w:r>
         <w:rPr>
@@ -898,7 +981,7 @@
           <w:sz w:val="21"/>
           <w:szCs w:val="21"/>
         </w:rPr>
-        <w:t xml:space="preserve">UWEC McPhee Information Center, UWEC Hilltop Recreation Center, and </w:t>
+        <w:t xml:space="preserve">UWEC Recreation, and </w:t>
       </w:r>
       <w:r>
         <w:rPr>
@@ -1310,6 +1393,7 @@
         <w:spacing w:after="120"/>
         <w:rPr>
           <w:rFonts w:ascii="Calibri" w:hAnsi="Calibri"/>
+          <w:i/>
           <w:color w:val="000000" w:themeColor="text1"/>
           <w:sz w:val="21"/>
           <w:szCs w:val="21"/>
@@ -1354,6 +1438,17 @@
       <w:r>
         <w:rPr>
           <w:rFonts w:ascii="Calibri" w:hAnsi="Calibri" w:cs="Arial"/>
+          <w:i/>
+          <w:color w:val="000000" w:themeColor="text1"/>
+          <w:sz w:val="21"/>
+          <w:szCs w:val="21"/>
+        </w:rPr>
+        <w:t xml:space="preserve"> </w:t>
+      </w:r>
+      <w:r>
+        <w:rPr>
+          <w:rFonts w:ascii="Calibri" w:hAnsi="Calibri" w:cs="Arial"/>
+          <w:i/>
           <w:color w:val="000000" w:themeColor="text1"/>
           <w:sz w:val="21"/>
           <w:szCs w:val="21"/>
@@ -1363,15 +1458,17 @@
       <w:r>
         <w:rPr>
           <w:rFonts w:ascii="Calibri" w:hAnsi="Calibri" w:cs="Arial"/>
-          <w:color w:val="000000" w:themeColor="text1"/>
-          <w:sz w:val="21"/>
-          <w:szCs w:val="21"/>
-        </w:rPr>
-        <w:t xml:space="preserve"> If less than 3</w:t>
-      </w:r>
-      <w:r>
-        <w:rPr>
-          <w:rFonts w:ascii="Calibri" w:hAnsi="Calibri" w:cs="Arial"/>
+          <w:i/>
+          <w:color w:val="000000" w:themeColor="text1"/>
+          <w:sz w:val="21"/>
+          <w:szCs w:val="21"/>
+        </w:rPr>
+        <w:t>If less than 3</w:t>
+      </w:r>
+      <w:r>
+        <w:rPr>
+          <w:rFonts w:ascii="Calibri" w:hAnsi="Calibri" w:cs="Arial"/>
+          <w:i/>
           <w:color w:val="000000" w:themeColor="text1"/>
           <w:sz w:val="21"/>
           <w:szCs w:val="21"/>
@@ -1381,74 +1478,54 @@
       <w:r>
         <w:rPr>
           <w:rFonts w:ascii="Calibri" w:hAnsi="Calibri" w:cs="Arial"/>
-          <w:color w:val="000000" w:themeColor="text1"/>
-          <w:sz w:val="21"/>
-          <w:szCs w:val="21"/>
-        </w:rPr>
-        <w:t xml:space="preserve"> are registered, all remaining F</w:t>
-      </w:r>
-      <w:r>
-        <w:rPr>
-          <w:rFonts w:ascii="Calibri" w:hAnsi="Calibri" w:cs="Arial"/>
-          <w:color w:val="000000" w:themeColor="text1"/>
-          <w:sz w:val="21"/>
-          <w:szCs w:val="21"/>
-        </w:rPr>
-        <w:t xml:space="preserve">ish </w:t>
-      </w:r>
-      <w:r>
-        <w:rPr>
-          <w:rFonts w:ascii="Calibri" w:hAnsi="Calibri" w:cs="Arial"/>
-          <w:color w:val="000000" w:themeColor="text1"/>
-          <w:sz w:val="21"/>
-          <w:szCs w:val="21"/>
-        </w:rPr>
-        <w:t>t</w:t>
-      </w:r>
-      <w:r>
-        <w:rPr>
-          <w:rFonts w:ascii="Calibri" w:hAnsi="Calibri" w:cs="Arial"/>
-          <w:color w:val="000000" w:themeColor="text1"/>
-          <w:sz w:val="21"/>
-          <w:szCs w:val="21"/>
-        </w:rPr>
-        <w:t xml:space="preserve">ickets </w:t>
-      </w:r>
-      <w:r>
-        <w:rPr>
-          <w:rFonts w:ascii="Calibri" w:hAnsi="Calibri" w:cs="Arial"/>
-          <w:color w:val="000000" w:themeColor="text1"/>
-          <w:sz w:val="21"/>
-          <w:szCs w:val="21"/>
-        </w:rPr>
-        <w:t xml:space="preserve">turned in </w:t>
-      </w:r>
-      <w:r>
-        <w:rPr>
-          <w:rFonts w:ascii="Calibri" w:hAnsi="Calibri" w:cs="Arial"/>
-          <w:color w:val="000000" w:themeColor="text1"/>
-          <w:sz w:val="21"/>
-          <w:szCs w:val="21"/>
-        </w:rPr>
-        <w:t xml:space="preserve">along with the </w:t>
-      </w:r>
-      <w:r>
-        <w:rPr>
-          <w:rFonts w:ascii="Calibri" w:hAnsi="Calibri" w:cs="Arial"/>
-          <w:color w:val="000000" w:themeColor="text1"/>
-          <w:sz w:val="21"/>
-          <w:szCs w:val="21"/>
-        </w:rPr>
-        <w:t>F</w:t>
-      </w:r>
-      <w:r>
-        <w:rPr>
-          <w:rFonts w:ascii="Calibri" w:hAnsi="Calibri" w:cs="Arial"/>
-          <w:color w:val="000000" w:themeColor="text1"/>
-          <w:sz w:val="21"/>
-          <w:szCs w:val="21"/>
-        </w:rPr>
-        <w:t xml:space="preserve">ish tickets from the registered fish, will be entered into a drawing for a chance to win the remaining prizes.  </w:t>
+          <w:i/>
+          <w:color w:val="000000" w:themeColor="text1"/>
+          <w:sz w:val="21"/>
+          <w:szCs w:val="21"/>
+        </w:rPr>
+        <w:t xml:space="preserve"> are registered, </w:t>
+      </w:r>
+      <w:r>
+        <w:rPr>
+          <w:rFonts w:ascii="Calibri" w:hAnsi="Calibri" w:cs="Arial"/>
+          <w:i/>
+          <w:color w:val="000000" w:themeColor="text1"/>
+          <w:sz w:val="21"/>
+          <w:szCs w:val="21"/>
+        </w:rPr>
+        <w:t xml:space="preserve">the remaining prizes will be drawn from all </w:t>
+      </w:r>
+      <w:proofErr w:type="spellStart"/>
+      <w:r>
+        <w:rPr>
+          <w:rFonts w:ascii="Calibri" w:hAnsi="Calibri" w:cs="Arial"/>
+          <w:i/>
+          <w:color w:val="000000" w:themeColor="text1"/>
+          <w:sz w:val="21"/>
+          <w:szCs w:val="21"/>
+        </w:rPr>
+        <w:t>regsiterd</w:t>
+      </w:r>
+      <w:proofErr w:type="spellEnd"/>
+      <w:r>
+        <w:rPr>
+          <w:rFonts w:ascii="Calibri" w:hAnsi="Calibri" w:cs="Arial"/>
+          <w:i/>
+          <w:color w:val="000000" w:themeColor="text1"/>
+          <w:sz w:val="21"/>
+          <w:szCs w:val="21"/>
+        </w:rPr>
+        <w:t xml:space="preserve"> Fish Tickets.</w:t>
+      </w:r>
+      <w:r>
+        <w:rPr>
+          <w:rFonts w:ascii="Calibri" w:hAnsi="Calibri" w:cs="Arial"/>
+          <w:i/>
+          <w:color w:val="000000" w:themeColor="text1"/>
+          <w:sz w:val="21"/>
+          <w:szCs w:val="21"/>
+        </w:rPr>
+        <w:t xml:space="preserve">  </w:t>
       </w:r>
     </w:p>
     <w:p>
@@ -1473,7 +1550,35 @@
           <w:sz w:val="21"/>
           <w:szCs w:val="21"/>
         </w:rPr>
-        <w:t xml:space="preserve">All fish entered must be alive and brought to the judge’s stands immediately. All fish </w:t>
+        <w:t xml:space="preserve">All fish entered </w:t>
+      </w:r>
+      <w:r>
+        <w:rPr>
+          <w:rFonts w:ascii="Calibri" w:hAnsi="Calibri"/>
+          <w:color w:val="000000" w:themeColor="text1"/>
+          <w:sz w:val="21"/>
+          <w:szCs w:val="21"/>
+          <w:u w:val="single"/>
+        </w:rPr>
+        <w:t>must be alive</w:t>
+      </w:r>
+      <w:r>
+        <w:rPr>
+          <w:rFonts w:ascii="Calibri" w:hAnsi="Calibri"/>
+          <w:color w:val="000000" w:themeColor="text1"/>
+          <w:sz w:val="21"/>
+          <w:szCs w:val="21"/>
+        </w:rPr>
+        <w:t xml:space="preserve"> and brought to a weigh-in station</w:t>
+      </w:r>
+      <w:r>
+        <w:rPr>
+          <w:rFonts w:ascii="Calibri" w:hAnsi="Calibri"/>
+          <w:color w:val="000000" w:themeColor="text1"/>
+          <w:sz w:val="21"/>
+          <w:szCs w:val="21"/>
+        </w:rPr>
+        <w:t xml:space="preserve"> immediately. All fish </w:t>
       </w:r>
       <w:r>
         <w:rPr>
@@ -1745,7 +1850,16 @@
           <w:sz w:val="21"/>
           <w:szCs w:val="21"/>
         </w:rPr>
-        <w:t>:00 pm – All decisions by committee are final</w:t>
+        <w:t>:00 pm – All decisions by C</w:t>
+      </w:r>
+      <w:r>
+        <w:rPr>
+          <w:rFonts w:ascii="Calibri" w:hAnsi="Calibri"/>
+          <w:color w:val="000000" w:themeColor="text1"/>
+          <w:sz w:val="21"/>
+          <w:szCs w:val="21"/>
+        </w:rPr>
+        <w:t>ommittee are final</w:t>
       </w:r>
       <w:r>
         <w:rPr>
@@ -1915,19 +2029,18 @@
         <w:rPr>
           <w:rFonts w:ascii="Calibri" w:hAnsi="Calibri"/>
           <w:color w:val="000000" w:themeColor="text1"/>
-          <w:sz w:val="21"/>
-          <w:szCs w:val="21"/>
-        </w:rPr>
-        <w:t>Blugold</w:t>
-      </w:r>
-      <w:r>
-        <w:rPr>
-          <w:rFonts w:ascii="Calibri" w:hAnsi="Calibri"/>
-          <w:color w:val="000000" w:themeColor="text1"/>
-          <w:sz w:val="21"/>
-          <w:szCs w:val="21"/>
-        </w:rPr>
-        <w:t xml:space="preserve"> Recreation</w:t>
+          <w:szCs w:val="21"/>
+        </w:rPr>
+        <w:t xml:space="preserve">UWEC </w:t>
+      </w:r>
+      <w:r>
+        <w:rPr>
+          <w:rFonts w:ascii="Calibri" w:hAnsi="Calibri"/>
+          <w:color w:val="000000" w:themeColor="text1"/>
+          <w:sz w:val="21"/>
+          <w:szCs w:val="21"/>
+        </w:rPr>
+        <w:t>Recreation</w:t>
       </w:r>
       <w:r>
         <w:rPr>
@@ -2101,7 +2214,51 @@
           <w:sz w:val="21"/>
           <w:szCs w:val="21"/>
         </w:rPr>
-        <w:t xml:space="preserve">Each person attends the contest at their own risk and the University of Wisconsin – Eau Claire and its agents/independent </w:t>
+        <w:t xml:space="preserve">Each person attends the contest at their own risk and the University of Wisconsin – Eau Claire </w:t>
+      </w:r>
+      <w:r>
+        <w:rPr>
+          <w:rFonts w:ascii="Calibri" w:hAnsi="Calibri"/>
+          <w:color w:val="000000" w:themeColor="text1"/>
+          <w:sz w:val="21"/>
+          <w:szCs w:val="21"/>
+        </w:rPr>
+        <w:t xml:space="preserve">and </w:t>
+      </w:r>
+      <w:r>
+        <w:rPr>
+          <w:rFonts w:ascii="Calibri" w:hAnsi="Calibri"/>
+          <w:color w:val="000000" w:themeColor="text1"/>
+          <w:szCs w:val="21"/>
+        </w:rPr>
+        <w:t xml:space="preserve">the Lake Wissota Lions Club </w:t>
+      </w:r>
+      <w:r>
+        <w:rPr>
+          <w:rFonts w:ascii="Calibri" w:hAnsi="Calibri"/>
+          <w:color w:val="000000" w:themeColor="text1"/>
+          <w:sz w:val="21"/>
+          <w:szCs w:val="21"/>
+        </w:rPr>
+        <w:t xml:space="preserve">and </w:t>
+      </w:r>
+      <w:r>
+        <w:rPr>
+          <w:rFonts w:ascii="Calibri" w:hAnsi="Calibri"/>
+          <w:color w:val="000000" w:themeColor="text1"/>
+          <w:sz w:val="21"/>
+          <w:szCs w:val="21"/>
+        </w:rPr>
+        <w:t>their</w:t>
+      </w:r>
+      <w:r>
+        <w:rPr>
+          <w:rFonts w:ascii="Calibri" w:hAnsi="Calibri"/>
+          <w:color w:val="000000" w:themeColor="text1"/>
+          <w:sz w:val="21"/>
+          <w:szCs w:val="21"/>
+        </w:rPr>
+        <w:t xml:space="preserve"> agents/independent </w:t>
       </w:r>
       <w:r>
         <w:rPr>
@@ -2290,7 +2447,67 @@
           <w:sz w:val="20"/>
           <w:szCs w:val="21"/>
         </w:rPr>
-        <w:t xml:space="preserve"> and registered at weigh-in.</w:t>
+        <w:t xml:space="preserve"> and registered</w:t>
+      </w:r>
+      <w:r>
+        <w:rPr>
+          <w:rFonts w:ascii="Calibri" w:hAnsi="Calibri"/>
+          <w:i/>
+          <w:color w:val="000000" w:themeColor="text1"/>
+          <w:sz w:val="20"/>
+          <w:szCs w:val="21"/>
+        </w:rPr>
+        <w:t xml:space="preserve"> by 2pm </w:t>
+      </w:r>
+      <w:r>
+        <w:rPr>
+          <w:rFonts w:ascii="Calibri" w:hAnsi="Calibri"/>
+          <w:i/>
+          <w:color w:val="000000" w:themeColor="text1"/>
+          <w:sz w:val="20"/>
+          <w:szCs w:val="21"/>
+        </w:rPr>
+        <w:t xml:space="preserve">at </w:t>
+      </w:r>
+      <w:r>
+        <w:rPr>
+          <w:rFonts w:ascii="Calibri" w:hAnsi="Calibri"/>
+          <w:i/>
+          <w:color w:val="000000" w:themeColor="text1"/>
+          <w:sz w:val="20"/>
+          <w:szCs w:val="21"/>
+        </w:rPr>
+        <w:t xml:space="preserve">the </w:t>
+      </w:r>
+      <w:r>
+        <w:rPr>
+          <w:rFonts w:ascii="Calibri" w:hAnsi="Calibri"/>
+          <w:i/>
+          <w:color w:val="000000" w:themeColor="text1"/>
+          <w:sz w:val="20"/>
+          <w:szCs w:val="21"/>
+        </w:rPr>
+        <w:t>weigh-in</w:t>
+      </w:r>
+      <w:r>
+        <w:rPr>
+          <w:rFonts w:ascii="Calibri" w:hAnsi="Calibri"/>
+          <w:i/>
+          <w:color w:val="000000" w:themeColor="text1"/>
+          <w:sz w:val="20"/>
+          <w:szCs w:val="21"/>
+        </w:rPr>
+        <w:t xml:space="preserve"> station on the day of the event</w:t>
+      </w:r>
+      <w:r>
+        <w:rPr>
+          <w:rFonts w:ascii="Calibri" w:hAnsi="Calibri"/>
+          <w:i/>
+          <w:color w:val="000000" w:themeColor="text1"/>
+          <w:sz w:val="20"/>
+          <w:szCs w:val="21"/>
+        </w:rPr>
+        <w:t>.</w:t>
       </w:r>
     </w:p>
     <w:sectPr>

</xml_diff>